<commit_message>
Updated file sharing document
</commit_message>
<xml_diff>
--- a/design/file_sharing_protocol.docx
+++ b/design/file_sharing_protocol.docx
@@ -217,16 +217,20 @@
     <w:p>
       <w:pPr>
         <w:rPr>
-          <w:u w:val="single"/>
-          <w:lang w:val="en-US"/>
-        </w:rPr>
-      </w:pPr>
-      <w:r>
-        <w:rPr>
-          <w:u w:val="single"/>
-          <w:lang w:val="en-US"/>
-        </w:rPr>
-        <w:t>Shared File Metadata</w:t>
+          <w:lang w:val="en-US"/>
+        </w:rPr>
+      </w:pPr>
+      <w:r>
+        <w:rPr>
+          <w:lang w:val="en-US"/>
+        </w:rPr>
+        <w:t>Shared</w:t>
+      </w:r>
+      <w:r>
+        <w:rPr>
+          <w:lang w:val="en-US"/>
+        </w:rPr>
+        <w:t xml:space="preserve"> file table</w:t>
       </w:r>
     </w:p>
     <w:p>
@@ -311,68 +315,8 @@
         <w:rPr>
           <w:lang w:val="en-US"/>
         </w:rPr>
-        <w:t>When the server saves the file in its database it must add an additional data member to the metadata – the origins of the files, otherwise known as the sharing clients of the file.</w:t>
-      </w:r>
-    </w:p>
-    <w:p>
-      <w:pPr>
-        <w:rPr>
-          <w:lang w:val="en-US"/>
-        </w:rPr>
-      </w:pPr>
-      <w:r>
-        <w:rPr>
-          <w:lang w:val="en-US"/>
-        </w:rPr>
-        <w:t>This list of file sharers must be updated in real time in accordance with the current sharing connected clients.</w:t>
-      </w:r>
-    </w:p>
-    <w:p>
-      <w:pPr>
-        <w:rPr>
-          <w:lang w:val="en-US"/>
-        </w:rPr>
-      </w:pPr>
-      <w:r>
-        <w:rPr>
-          <w:lang w:val="en-US"/>
-        </w:rPr>
-        <w:t>At the start of the shared file’s life cycle its origins list will only contain the original sharing client, but each time a new client successfully downloads the file from another client it will be automatically added as one of the file’s origins.</w:t>
-      </w:r>
-    </w:p>
-    <w:p>
-      <w:pPr>
-        <w:rPr>
-          <w:lang w:val="en-US"/>
-        </w:rPr>
-      </w:pPr>
-      <w:r>
-        <w:rPr>
-          <w:lang w:val="en-US"/>
-        </w:rPr>
-        <w:t xml:space="preserve">The server will direct clients to download the file from one or more of its origins in accordance </w:t>
-      </w:r>
-      <w:proofErr w:type="gramStart"/>
-      <w:r>
-        <w:rPr>
-          <w:lang w:val="en-US"/>
-        </w:rPr>
-        <w:t>to</w:t>
-      </w:r>
-      <w:proofErr w:type="gramEnd"/>
-      <w:r>
-        <w:rPr>
-          <w:lang w:val="en-US"/>
-        </w:rPr>
-        <w:t xml:space="preserve"> the current connected sharing clients (if no sharing client is currently connected, the file won’t be downloadable).</w:t>
-      </w:r>
-    </w:p>
-    <w:p>
-      <w:pPr>
-        <w:rPr>
-          <w:lang w:val="en-US"/>
-        </w:rPr>
-      </w:pPr>
+        <w:t>In order to keep track of which client shares which files, we would first need to save information about our clients.</w:t>
+      </w:r>
     </w:p>
     <w:p>
       <w:pPr>
@@ -381,70 +325,78 @@
           <w:lang w:val="en-US"/>
         </w:rPr>
       </w:pPr>
-      <w:r>
+    </w:p>
+    <w:p>
+      <w:pPr>
         <w:rPr>
           <w:u w:val="single"/>
           <w:lang w:val="en-US"/>
         </w:rPr>
+      </w:pPr>
+      <w:r>
+        <w:rPr>
+          <w:u w:val="single"/>
+          <w:lang w:val="en-US"/>
+        </w:rPr>
+        <w:t>Origins</w:t>
+      </w:r>
+    </w:p>
+    <w:p>
+      <w:pPr>
+        <w:rPr>
+          <w:lang w:val="en-US"/>
+        </w:rPr>
+      </w:pPr>
+      <w:r>
+        <w:rPr>
+          <w:lang w:val="en-US"/>
+        </w:rPr>
+        <w:t>We’ll now discuss origins – what defines a single origin (or alternatively a single client) and how can we save metadata regarding different origins.</w:t>
+      </w:r>
+    </w:p>
+    <w:p>
+      <w:pPr>
+        <w:rPr>
+          <w:lang w:val="en-US"/>
+        </w:rPr>
+      </w:pPr>
+      <w:r>
+        <w:rPr>
+          <w:lang w:val="en-US"/>
+        </w:rPr>
+        <w:t>Since clients can connect and disconnect from the server, we would like to devise a protocol which allows us to save information about a single client spanning different connections.</w:t>
+      </w:r>
+    </w:p>
+    <w:p>
+      <w:pPr>
+        <w:rPr>
+          <w:lang w:val="en-US"/>
+        </w:rPr>
+      </w:pPr>
+      <w:r>
+        <w:rPr>
+          <w:lang w:val="en-US"/>
+        </w:rPr>
+        <w:t>In order to do so we must be able to uniquely identify a client – this will be done via a unique identifier generated once and used across all connections</w:t>
+      </w:r>
+      <w:r>
+        <w:rPr>
+          <w:lang w:val="en-US"/>
+        </w:rPr>
+        <w:t xml:space="preserve"> with a single client.</w:t>
+      </w:r>
+    </w:p>
+    <w:p>
+      <w:pPr>
+        <w:rPr>
+          <w:lang w:val="en-US"/>
+        </w:rPr>
+      </w:pPr>
+      <w:r>
+        <w:rPr>
+          <w:lang w:val="en-US"/>
+        </w:rPr>
         <w:lastRenderedPageBreak/>
-        <w:t>Origins</w:t>
-      </w:r>
-    </w:p>
-    <w:p>
-      <w:pPr>
-        <w:rPr>
-          <w:lang w:val="en-US"/>
-        </w:rPr>
-      </w:pPr>
-      <w:r>
-        <w:rPr>
-          <w:lang w:val="en-US"/>
-        </w:rPr>
-        <w:t>We’ll now discuss origins – what defines a single origin (or alternatively a single client) and how can we save metadata regarding different origins.</w:t>
-      </w:r>
-    </w:p>
-    <w:p>
-      <w:pPr>
-        <w:rPr>
-          <w:lang w:val="en-US"/>
-        </w:rPr>
-      </w:pPr>
-      <w:r>
-        <w:rPr>
-          <w:lang w:val="en-US"/>
-        </w:rPr>
-        <w:t>Since clients can connect and disconnect from the server, we would like to devise a protocol which allows us to save information about a single client spanning different connections.</w:t>
-      </w:r>
-    </w:p>
-    <w:p>
-      <w:pPr>
-        <w:rPr>
-          <w:lang w:val="en-US"/>
-        </w:rPr>
-      </w:pPr>
-      <w:r>
-        <w:rPr>
-          <w:lang w:val="en-US"/>
-        </w:rPr>
-        <w:t>In order to do so we must be able to uniquely identify a client – this will be done via a unique identifier generated once and used across all connections</w:t>
-      </w:r>
-      <w:r>
-        <w:rPr>
-          <w:lang w:val="en-US"/>
-        </w:rPr>
-        <w:t xml:space="preserve"> with a single client.</w:t>
-      </w:r>
-    </w:p>
-    <w:p>
-      <w:pPr>
-        <w:rPr>
-          <w:lang w:val="en-US"/>
-        </w:rPr>
-      </w:pPr>
-      <w:r>
-        <w:rPr>
-          <w:lang w:val="en-US"/>
-        </w:rPr>
         <w:t>This unique identifier will be used by the server to make sure the client is recognized across multiple connections and its sharing status won’t be lost.</w:t>
       </w:r>
     </w:p>
@@ -516,16 +468,27 @@
     <w:p>
       <w:pPr>
         <w:rPr>
-          <w:u w:val="single"/>
-          <w:lang w:val="en-US"/>
-        </w:rPr>
-      </w:pPr>
-      <w:r>
-        <w:rPr>
-          <w:u w:val="single"/>
-          <w:lang w:val="en-US"/>
-        </w:rPr>
-        <w:t>Origin</w:t>
+          <w:lang w:val="en-US"/>
+        </w:rPr>
+      </w:pPr>
+      <w:r>
+        <w:rPr>
+          <w:lang w:val="en-US"/>
+        </w:rPr>
+        <w:t>Information about origins is saved in the “origins” table, and holds a single data member in each line – the client’s unique id.</w:t>
+      </w:r>
+    </w:p>
+    <w:p>
+      <w:pPr>
+        <w:rPr>
+          <w:lang w:val="en-US"/>
+        </w:rPr>
+      </w:pPr>
+      <w:r>
+        <w:rPr>
+          <w:lang w:val="en-US"/>
+        </w:rPr>
+        <w:t>Origins table</w:t>
       </w:r>
     </w:p>
     <w:p>
@@ -543,7 +506,93 @@
         <w:rPr>
           <w:lang w:val="en-US"/>
         </w:rPr>
-        <w:t>Unique identifier (must be known to the client throughout all connections).</w:t>
+        <w:t>Unique_id</w:t>
+      </w:r>
+    </w:p>
+    <w:p>
+      <w:pPr>
+        <w:rPr>
+          <w:lang w:val="en-US"/>
+        </w:rPr>
+      </w:pPr>
+    </w:p>
+    <w:p>
+      <w:pPr>
+        <w:rPr>
+          <w:u w:val="single"/>
+          <w:lang w:val="en-US"/>
+        </w:rPr>
+      </w:pPr>
+      <w:r>
+        <w:rPr>
+          <w:u w:val="single"/>
+          <w:lang w:val="en-US"/>
+        </w:rPr>
+        <w:t>Connecting a file to its origin</w:t>
+      </w:r>
+    </w:p>
+    <w:p>
+      <w:pPr>
+        <w:rPr>
+          <w:lang w:val="en-US"/>
+        </w:rPr>
+      </w:pPr>
+      <w:r>
+        <w:rPr>
+          <w:lang w:val="en-US"/>
+        </w:rPr>
+        <w:t>Since the purpose of the files’ metadata is to enable them to be shared across clients, we must save the connection between a shared file and the clients that share it.</w:t>
+      </w:r>
+    </w:p>
+    <w:p>
+      <w:pPr>
+        <w:rPr>
+          <w:lang w:val="en-US"/>
+        </w:rPr>
+      </w:pPr>
+      <w:r>
+        <w:rPr>
+          <w:lang w:val="en-US"/>
+        </w:rPr>
+        <w:t xml:space="preserve">This is done via the “shares” table – which holds pairs of </w:t>
+      </w:r>
+      <w:r>
+        <w:rPr>
+          <w:lang w:val="en-US"/>
+        </w:rPr>
+        <w:t>unique</w:t>
+      </w:r>
+      <w:r>
+        <w:rPr>
+          <w:lang w:val="en-US"/>
+        </w:rPr>
+        <w:t xml:space="preserve"> ids, one from each table (the files table and the origins table).</w:t>
+      </w:r>
+    </w:p>
+    <w:p>
+      <w:pPr>
+        <w:rPr>
+          <w:lang w:val="en-US"/>
+        </w:rPr>
+      </w:pPr>
+      <w:r>
+        <w:rPr>
+          <w:lang w:val="en-US"/>
+        </w:rPr>
+        <w:t>The server will direct clients to download the file from one or more of its origins in accordance to the current connected sharing clients (if no sharing client is currently connected, the file won’t be downloadable).</w:t>
+      </w:r>
+    </w:p>
+    <w:p>
+      <w:pPr>
+        <w:rPr>
+          <w:lang w:val="en-US"/>
+        </w:rPr>
+      </w:pPr>
+      <w:r>
+        <w:rPr>
+          <w:lang w:val="en-US"/>
+        </w:rPr>
+        <w:t>Shares table</w:t>
       </w:r>
     </w:p>
     <w:p>
@@ -561,15 +610,93 @@
         <w:rPr>
           <w:lang w:val="en-US"/>
         </w:rPr>
-        <w:t>List of shared files.</w:t>
-      </w:r>
-    </w:p>
-    <w:p>
-      <w:pPr>
-        <w:rPr>
-          <w:lang w:val="en-US"/>
-        </w:rPr>
-      </w:pPr>
+        <w:t>File unique id (from the “files” table)</w:t>
+      </w:r>
+    </w:p>
+    <w:p>
+      <w:pPr>
+        <w:pStyle w:val="a3"/>
+        <w:numPr>
+          <w:ilvl w:val="0"/>
+          <w:numId w:val="1"/>
+        </w:numPr>
+        <w:rPr>
+          <w:lang w:val="en-US"/>
+        </w:rPr>
+      </w:pPr>
+      <w:r>
+        <w:rPr>
+          <w:lang w:val="en-US"/>
+        </w:rPr>
+        <w:t>Origin unique id (from the “origins” table)</w:t>
+      </w:r>
+    </w:p>
+    <w:p>
+      <w:pPr>
+        <w:rPr>
+          <w:lang w:val="en-US"/>
+        </w:rPr>
+      </w:pPr>
+    </w:p>
+    <w:p>
+      <w:pPr>
+        <w:rPr>
+          <w:lang w:val="en-US"/>
+        </w:rPr>
+      </w:pPr>
+      <w:r>
+        <w:rPr>
+          <w:lang w:val="en-US"/>
+        </w:rPr>
+        <w:t>The following UML will demonstrate the relationship between the 3 tables mentioned in this document:</w:t>
+      </w:r>
+    </w:p>
+    <w:p>
+      <w:pPr>
+        <w:rPr>
+          <w:lang w:val="en-US"/>
+        </w:rPr>
+      </w:pPr>
+      <w:r>
+        <w:rPr>
+          <w:noProof/>
+        </w:rPr>
+        <w:drawing>
+          <wp:inline distT="0" distB="0" distL="0" distR="0" wp14:anchorId="31C5E135" wp14:editId="37778875">
+            <wp:extent cx="5731510" cy="1752600"/>
+            <wp:effectExtent l="0" t="0" r="2540" b="0"/>
+            <wp:docPr id="1" name="תמונה 1"/>
+            <wp:cNvGraphicFramePr>
+              <a:graphicFrameLocks xmlns:a="http://schemas.openxmlformats.org/drawingml/2006/main" noChangeAspect="1"/>
+            </wp:cNvGraphicFramePr>
+            <a:graphic xmlns:a="http://schemas.openxmlformats.org/drawingml/2006/main">
+              <a:graphicData uri="http://schemas.openxmlformats.org/drawingml/2006/picture">
+                <pic:pic xmlns:pic="http://schemas.openxmlformats.org/drawingml/2006/picture">
+                  <pic:nvPicPr>
+                    <pic:cNvPr id="1" name=""/>
+                    <pic:cNvPicPr/>
+                  </pic:nvPicPr>
+                  <pic:blipFill>
+                    <a:blip r:embed="rId5"/>
+                    <a:stretch>
+                      <a:fillRect/>
+                    </a:stretch>
+                  </pic:blipFill>
+                  <pic:spPr>
+                    <a:xfrm>
+                      <a:off x="0" y="0"/>
+                      <a:ext cx="5731510" cy="1752600"/>
+                    </a:xfrm>
+                    <a:prstGeom prst="rect">
+                      <a:avLst/>
+                    </a:prstGeom>
+                  </pic:spPr>
+                </pic:pic>
+              </a:graphicData>
+            </a:graphic>
+          </wp:inline>
+        </w:drawing>
+      </w:r>
     </w:p>
     <w:sectPr>
       <w:pgSz w:w="11906" w:h="16838"/>

</xml_diff>